<commit_message>
finalised file uploaded into git hub repo
</commit_message>
<xml_diff>
--- a/Analysis.docx
+++ b/Analysis.docx
@@ -270,6 +270,30 @@
       <w:proofErr w:type="spellEnd"/>
       <w:r>
         <w:t xml:space="preserve"> that were deemed unnecessary based on the element info</w:t>
+      </w:r>
+    </w:p>
+    <w:p>
+      <w:pPr>
+        <w:pStyle w:val="ListParagraph"/>
+        <w:numPr>
+          <w:ilvl w:val="0"/>
+          <w:numId w:val="2"/>
+        </w:numPr>
+      </w:pPr>
+      <w:r>
+        <w:t>Some of the daily prices in the csv contains commas, and as such, a comma separator needs to be noted when utilising read_csc from panda (refer to code notebook attached separately)</w:t>
+      </w:r>
+    </w:p>
+    <w:p>
+      <w:pPr>
+        <w:pStyle w:val="ListParagraph"/>
+        <w:numPr>
+          <w:ilvl w:val="0"/>
+          <w:numId w:val="2"/>
+        </w:numPr>
+      </w:pPr>
+      <w:r>
+        <w:t>the daily price dataframe is then updated with year code (extract year from Date column) and month code (extract month/year from Date column) to allow grouping for yearly price and monthly price analysis.</w:t>
       </w:r>
     </w:p>
     <w:p/>
@@ -770,6 +794,7 @@
     <w:lsdException w:name="HTML Sample" w:semiHidden="1" w:unhideWhenUsed="1"/>
     <w:lsdException w:name="HTML Typewriter" w:semiHidden="1" w:unhideWhenUsed="1"/>
     <w:lsdException w:name="HTML Variable" w:semiHidden="1" w:unhideWhenUsed="1"/>
+    <w:lsdException w:name="Normal Table" w:semiHidden="1" w:unhideWhenUsed="1"/>
     <w:lsdException w:name="annotation subject" w:semiHidden="1" w:unhideWhenUsed="1"/>
     <w:lsdException w:name="No List" w:semiHidden="1" w:unhideWhenUsed="1"/>
     <w:lsdException w:name="Outline List 1" w:semiHidden="1" w:unhideWhenUsed="1"/>
@@ -816,8 +841,10 @@
     <w:lsdException w:name="Table Subtle 2" w:semiHidden="1" w:unhideWhenUsed="1"/>
     <w:lsdException w:name="Table Web 1" w:semiHidden="1" w:unhideWhenUsed="1"/>
     <w:lsdException w:name="Table Web 2" w:semiHidden="1" w:unhideWhenUsed="1"/>
+    <w:lsdException w:name="Table Web 3" w:semiHidden="1" w:unhideWhenUsed="1"/>
     <w:lsdException w:name="Balloon Text" w:semiHidden="1" w:unhideWhenUsed="1"/>
     <w:lsdException w:name="Table Grid" w:uiPriority="39"/>
+    <w:lsdException w:name="Table Theme" w:semiHidden="1" w:unhideWhenUsed="1"/>
     <w:lsdException w:name="Placeholder Text" w:semiHidden="1"/>
     <w:lsdException w:name="No Spacing" w:uiPriority="1" w:qFormat="1"/>
     <w:lsdException w:name="Light Shading" w:uiPriority="60"/>

</xml_diff>